<commit_message>
minor changes/css radius change and got rid of onclick
</commit_message>
<xml_diff>
--- a/pokemon.docx
+++ b/pokemon.docx
@@ -67,10 +67,7 @@
         <w:t>Team members</w:t>
       </w:r>
       <w:r>
-        <w:t xml:space="preserve">:       </w:t>
-      </w:r>
-      <w:r>
-        <w:t>Jane, Bowen, Kevin</w:t>
+        <w:t>:       Jane, Bowen, Kevin</w:t>
       </w:r>
     </w:p>
     <w:p>
@@ -226,25 +223,7 @@
         </w:tabs>
       </w:pPr>
       <w:r>
-        <w:t xml:space="preserve">Add remove marker </w:t>
-      </w:r>
-      <w:proofErr w:type="spellStart"/>
-      <w:r>
-        <w:t>OnClick</w:t>
-      </w:r>
-      <w:proofErr w:type="spellEnd"/>
-      <w:r>
-        <w:t xml:space="preserve"> function that adds a random </w:t>
-      </w:r>
-      <w:proofErr w:type="spellStart"/>
-      <w:proofErr w:type="gramStart"/>
-      <w:r>
-        <w:t>get.ajax</w:t>
-      </w:r>
-      <w:proofErr w:type="spellEnd"/>
-      <w:proofErr w:type="gramEnd"/>
-      <w:r>
-        <w:t xml:space="preserve"> call to the Pokémon API, load data about health, image, and name into Firebase</w:t>
+        <w:t>Add remove marker OnClick function that adds a random get.ajax call to the Pokémon API, load data about health, image, and name into Firebase</w:t>
       </w:r>
     </w:p>
     <w:p>
@@ -259,25 +238,7 @@
         </w:tabs>
       </w:pPr>
       <w:r>
-        <w:t xml:space="preserve">Firebase </w:t>
-      </w:r>
-      <w:proofErr w:type="spellStart"/>
-      <w:proofErr w:type="gramStart"/>
-      <w:r>
-        <w:t>on”Child</w:t>
-      </w:r>
-      <w:proofErr w:type="spellEnd"/>
-      <w:proofErr w:type="gramEnd"/>
-      <w:r>
-        <w:t xml:space="preserve"> Added”, </w:t>
-      </w:r>
-      <w:proofErr w:type="spellStart"/>
-      <w:r>
-        <w:t>childSnapshot</w:t>
-      </w:r>
-      <w:proofErr w:type="spellEnd"/>
-      <w:r>
-        <w:t xml:space="preserve"> load into Pokémon container</w:t>
+        <w:t>Firebase on”Child Added”, childSnapshot load into Pokémon container</w:t>
       </w:r>
     </w:p>
     <w:p>
@@ -304,15 +265,7 @@
         <w:t xml:space="preserve">data-id attributes </w:t>
       </w:r>
       <w:r>
-        <w:t>to Pokémon buttons loaded (</w:t>
-      </w:r>
-      <w:proofErr w:type="spellStart"/>
-      <w:r>
-        <w:t>snapshot.key</w:t>
-      </w:r>
-      <w:proofErr w:type="spellEnd"/>
-      <w:r>
-        <w:t>)</w:t>
+        <w:t>to Pokémon buttons loaded (snapshot.key)</w:t>
       </w:r>
     </w:p>
     <w:p>
@@ -327,15 +280,7 @@
         </w:tabs>
       </w:pPr>
       <w:r>
-        <w:t xml:space="preserve">Create </w:t>
-      </w:r>
-      <w:proofErr w:type="spellStart"/>
-      <w:r>
-        <w:t>onclick</w:t>
-      </w:r>
-      <w:proofErr w:type="spellEnd"/>
-      <w:r>
-        <w:t xml:space="preserve"> function for the Pokémon container</w:t>
+        <w:t>Create onclick function for the Pokémon container</w:t>
       </w:r>
     </w:p>
     <w:p>
@@ -350,20 +295,7 @@
         </w:tabs>
       </w:pPr>
       <w:r>
-        <w:t>Fetch $(this</w:t>
-      </w:r>
-      <w:proofErr w:type="gramStart"/>
-      <w:r>
-        <w:t>).</w:t>
-      </w:r>
-      <w:proofErr w:type="spellStart"/>
-      <w:r>
-        <w:t>attr</w:t>
-      </w:r>
-      <w:proofErr w:type="spellEnd"/>
-      <w:proofErr w:type="gramEnd"/>
-      <w:r>
-        <w:t>(“data-id”)</w:t>
+        <w:t>Fetch $(this).attr(“data-id”)</w:t>
       </w:r>
       <w:r>
         <w:t>,</w:t>
@@ -477,6 +409,23 @@
       <w:pPr>
         <w:pStyle w:val="ListParagraph"/>
         <w:numPr>
+          <w:ilvl w:val="1"/>
+          <w:numId w:val="2"/>
+        </w:numPr>
+        <w:tabs>
+          <w:tab w:val="left" w:pos="1857"/>
+        </w:tabs>
+      </w:pPr>
+      <w:r>
+        <w:t>Add notifications to the Pouch when Pokémon are added</w:t>
+      </w:r>
+      <w:bookmarkStart w:id="0" w:name="_GoBack"/>
+      <w:bookmarkEnd w:id="0"/>
+    </w:p>
+    <w:p>
+      <w:pPr>
+        <w:pStyle w:val="ListParagraph"/>
+        <w:numPr>
           <w:ilvl w:val="0"/>
           <w:numId w:val="2"/>
         </w:numPr>
@@ -568,10 +517,7 @@
         </w:numPr>
       </w:pPr>
       <w:r>
-        <w:t xml:space="preserve">Figure out custom locations </w:t>
-      </w:r>
-      <w:r>
-        <w:t>+ spawning logic</w:t>
+        <w:t>Figure out custom locations + spawning logic</w:t>
       </w:r>
     </w:p>
     <w:p>
@@ -609,8 +555,6 @@
       <w:r>
         <w:t>Initially l</w:t>
       </w:r>
-      <w:bookmarkStart w:id="0" w:name="_GoBack"/>
-      <w:bookmarkEnd w:id="0"/>
       <w:r>
         <w:t>oad Pokémon int</w:t>
       </w:r>
@@ -686,7 +630,6 @@
       <w:pgMar w:top="720" w:right="720" w:bottom="720" w:left="720" w:header="720" w:footer="720" w:gutter="0"/>
       <w:cols w:space="720"/>
       <w:docGrid w:linePitch="360"/>
-      <w:printerSettings r:id="rId5"/>
     </w:sectPr>
   </w:body>
 </w:document>

</xml_diff>